<commit_message>
proof reading of notebooks and pptx, episode 04 and 05 notebook
</commit_message>
<xml_diff>
--- a/instructors/Being FAIR Notepad.docx
+++ b/instructors/Being FAIR Notepad.docx
@@ -1,6 +1,6 @@
 
 <file path=word/document.xml><?xml version="1.0" encoding="utf-8"?>
-<w:document xmlns:wpc="http://schemas.microsoft.com/office/word/2010/wordprocessingCanvas" xmlns:cx="http://schemas.microsoft.com/office/drawing/2014/chartex" xmlns:cx1="http://schemas.microsoft.com/office/drawing/2015/9/8/chartex" xmlns:mc="http://schemas.openxmlformats.org/markup-compatibility/2006" xmlns:o="urn:schemas-microsoft-com:office:office" xmlns:r="http://schemas.openxmlformats.org/officeDocument/2006/relationships" xmlns:m="http://schemas.openxmlformats.org/officeDocument/2006/math" xmlns:v="urn:schemas-microsoft-com:vml" xmlns:wp14="http://schemas.microsoft.com/office/word/2010/wordprocessingDrawing" xmlns:wp="http://schemas.openxmlformats.org/drawingml/2006/wordprocessingDrawing" xmlns:w10="urn:schemas-microsoft-com:office:word" xmlns:w="http://schemas.openxmlformats.org/wordprocessingml/2006/main" xmlns:w14="http://schemas.microsoft.com/office/word/2010/wordml" xmlns:w15="http://schemas.microsoft.com/office/word/2012/wordml" xmlns:w16se="http://schemas.microsoft.com/office/word/2015/wordml/symex" xmlns:wpg="http://schemas.microsoft.com/office/word/2010/wordprocessingGroup" xmlns:wpi="http://schemas.microsoft.com/office/word/2010/wordprocessingInk" xmlns:wne="http://schemas.microsoft.com/office/word/2006/wordml" xmlns:wps="http://schemas.microsoft.com/office/word/2010/wordprocessingShape" mc:Ignorable="w14 w15 w16se wp14">
+<w:document xmlns:wpc="http://schemas.microsoft.com/office/word/2010/wordprocessingCanvas" xmlns:cx="http://schemas.microsoft.com/office/drawing/2014/chartex" xmlns:cx1="http://schemas.microsoft.com/office/drawing/2015/9/8/chartex" xmlns:cx2="http://schemas.microsoft.com/office/drawing/2015/10/21/chartex" xmlns:cx3="http://schemas.microsoft.com/office/drawing/2016/5/9/chartex" xmlns:cx4="http://schemas.microsoft.com/office/drawing/2016/5/10/chartex" xmlns:cx5="http://schemas.microsoft.com/office/drawing/2016/5/11/chartex" xmlns:cx6="http://schemas.microsoft.com/office/drawing/2016/5/12/chartex" xmlns:cx7="http://schemas.microsoft.com/office/drawing/2016/5/13/chartex" xmlns:cx8="http://schemas.microsoft.com/office/drawing/2016/5/14/chartex" xmlns:mc="http://schemas.openxmlformats.org/markup-compatibility/2006" xmlns:aink="http://schemas.microsoft.com/office/drawing/2016/ink" xmlns:am3d="http://schemas.microsoft.com/office/drawing/2017/model3d" xmlns:o="urn:schemas-microsoft-com:office:office" xmlns:r="http://schemas.openxmlformats.org/officeDocument/2006/relationships" xmlns:m="http://schemas.openxmlformats.org/officeDocument/2006/math" xmlns:v="urn:schemas-microsoft-com:vml" xmlns:wp14="http://schemas.microsoft.com/office/word/2010/wordprocessingDrawing" xmlns:wp="http://schemas.openxmlformats.org/drawingml/2006/wordprocessingDrawing" xmlns:w10="urn:schemas-microsoft-com:office:word" xmlns:w="http://schemas.openxmlformats.org/wordprocessingml/2006/main" xmlns:w14="http://schemas.microsoft.com/office/word/2010/wordml" xmlns:w15="http://schemas.microsoft.com/office/word/2012/wordml" xmlns:w16cex="http://schemas.microsoft.com/office/word/2018/wordml/cex" xmlns:w16cid="http://schemas.microsoft.com/office/word/2016/wordml/cid" xmlns:w16="http://schemas.microsoft.com/office/word/2018/wordml" xmlns:w16se="http://schemas.microsoft.com/office/word/2015/wordml/symex" xmlns:wpg="http://schemas.microsoft.com/office/word/2010/wordprocessingGroup" xmlns:wpi="http://schemas.microsoft.com/office/word/2010/wordprocessingInk" xmlns:wne="http://schemas.microsoft.com/office/word/2006/wordml" xmlns:wps="http://schemas.microsoft.com/office/word/2010/wordprocessingShape" mc:Ignorable="w14 w15 w16se w16cid w16 w16cex wp14">
   <w:body>
     <w:p>
       <w:r>
@@ -87,29 +87,25 @@
       <w:r>
         <w:t xml:space="preserve">You need to do a western blot of </w:t>
       </w:r>
+      <w:r>
+        <w:t xml:space="preserve">the protein </w:t>
+      </w:r>
+      <w:r>
+        <w:t xml:space="preserve">Titin, the largest protein in the body with a molecular weight of 3,800 </w:t>
+      </w:r>
       <w:proofErr w:type="spellStart"/>
       <w:r>
-        <w:t>Titin</w:t>
+        <w:t>kDa</w:t>
       </w:r>
       <w:proofErr w:type="spellEnd"/>
       <w:r>
-        <w:t xml:space="preserve"> protein, the largest protein in the body with a molecular weight of 3,800 </w:t>
-      </w:r>
-      <w:proofErr w:type="spellStart"/>
-      <w:r>
-        <w:t>kDa</w:t>
-      </w:r>
-      <w:proofErr w:type="spellEnd"/>
-      <w:r>
-        <w:t xml:space="preserve">. You found an antibody sold by Sigma Aldrich that </w:t>
-      </w:r>
-      <w:proofErr w:type="gramStart"/>
-      <w:r>
-        <w:t>has been validated</w:t>
-      </w:r>
-      <w:proofErr w:type="gramEnd"/>
-      <w:r>
-        <w:t xml:space="preserve"> in western blots and immunofluorescence. Sigma Aldrich lists Yu et al 2019</w:t>
+        <w:t xml:space="preserve">. You found an antibody sold by Sigma Aldrich that has been validated in western blots and immunofluorescence. Sigma Aldrich lists </w:t>
+      </w:r>
+      <w:r>
+        <w:t xml:space="preserve">the publication by </w:t>
+      </w:r>
+      <w:r>
+        <w:t>Yu et al 2019</w:t>
       </w:r>
       <w:r>
         <w:rPr>
@@ -126,15 +122,7 @@
         </w:r>
       </w:hyperlink>
       <w:r>
-        <w:t xml:space="preserve"> </w:t>
-      </w:r>
-      <w:proofErr w:type="gramStart"/>
-      <w:r>
-        <w:t>paper which</w:t>
-      </w:r>
-      <w:proofErr w:type="gramEnd"/>
-      <w:r>
-        <w:t xml:space="preserve"> uses their antibody. </w:t>
+        <w:t xml:space="preserve"> which uses their antibody. </w:t>
       </w:r>
       <w:r>
         <w:rPr>
@@ -142,41 +130,107 @@
           <w:b/>
           <w:bCs/>
         </w:rPr>
-        <w:t>Can you find a complete protocol for a separate and transfer this large protein?</w:t>
-      </w:r>
-      <w:r>
-        <w:t> </w:t>
-      </w:r>
-    </w:p>
-    <w:p/>
-    <w:p>
-      <w:r>
-        <w:t>Hint 1: Methods section has Western blot analysis. </w:t>
-      </w:r>
-    </w:p>
-    <w:p>
-      <w:r>
-        <w:t>Hint 2: Follow the references</w:t>
-      </w:r>
-    </w:p>
-    <w:p>
-      <w:r>
-        <w:t>How easy it was?</w:t>
-      </w:r>
-    </w:p>
-    <w:p>
-      <w:r>
-        <w:t> </w:t>
-      </w:r>
-    </w:p>
-    <w:p>
+        <w:t>Can you find a complete protocol for separat</w:t>
+      </w:r>
       <w:r>
         <w:rPr>
           <w:rStyle w:val="b"/>
           <w:b/>
           <w:bCs/>
         </w:rPr>
-        <w:t>Exercise 1a, Data from Figure </w:t>
+        <w:t>ion</w:t>
+      </w:r>
+      <w:r>
+        <w:rPr>
+          <w:rStyle w:val="b"/>
+          <w:b/>
+          <w:bCs/>
+        </w:rPr>
+        <w:t xml:space="preserve"> and transfer </w:t>
+      </w:r>
+      <w:r>
+        <w:rPr>
+          <w:rStyle w:val="b"/>
+          <w:b/>
+          <w:bCs/>
+        </w:rPr>
+        <w:t xml:space="preserve">of </w:t>
+      </w:r>
+      <w:r>
+        <w:rPr>
+          <w:rStyle w:val="b"/>
+          <w:b/>
+          <w:bCs/>
+        </w:rPr>
+        <w:t>this large protein?</w:t>
+      </w:r>
+      <w:r>
+        <w:t> </w:t>
+      </w:r>
+    </w:p>
+    <w:p/>
+    <w:p>
+      <w:r>
+        <w:t xml:space="preserve">Hint 1: </w:t>
+      </w:r>
+      <w:r>
+        <w:t>Find the</w:t>
+      </w:r>
+      <w:r>
+        <w:t xml:space="preserve"> Western blot </w:t>
+      </w:r>
+      <w:r>
+        <w:t>in the methods section</w:t>
+      </w:r>
+      <w:r>
+        <w:t>. </w:t>
+      </w:r>
+    </w:p>
+    <w:p>
+      <w:r>
+        <w:t>Hint 2: Follow the references</w:t>
+      </w:r>
+    </w:p>
+    <w:p>
+      <w:r>
+        <w:t xml:space="preserve">How easy </w:t>
+      </w:r>
+      <w:r>
+        <w:t>was it</w:t>
+      </w:r>
+      <w:r>
+        <w:t>?</w:t>
+      </w:r>
+    </w:p>
+    <w:p>
+      <w:r>
+        <w:t> </w:t>
+      </w:r>
+    </w:p>
+    <w:p>
+      <w:r>
+        <w:rPr>
+          <w:rStyle w:val="b"/>
+          <w:b/>
+          <w:bCs/>
+        </w:rPr>
+        <w:t xml:space="preserve">Exercise 1a, Data from </w:t>
+      </w:r>
+      <w:r>
+        <w:rPr>
+          <w:rStyle w:val="b"/>
+          <w:b/>
+          <w:bCs/>
+        </w:rPr>
+        <w:t>f</w:t>
+      </w:r>
+      <w:r>
+        <w:rPr>
+          <w:rStyle w:val="b"/>
+          <w:b/>
+          <w:bCs/>
+        </w:rPr>
+        <w:t>igure </w:t>
       </w:r>
     </w:p>
     <w:p>
@@ -226,15 +280,7 @@
         <w:t xml:space="preserve"> </w:t>
       </w:r>
       <w:r>
-        <w:t xml:space="preserve">which demonstrates changes in levels of </w:t>
-      </w:r>
-      <w:proofErr w:type="spellStart"/>
-      <w:r>
-        <w:t>phytochrome</w:t>
-      </w:r>
-      <w:proofErr w:type="spellEnd"/>
-      <w:r>
-        <w:t xml:space="preserve"> proteins of Sharrock RA and Clack T, 2002</w:t>
+        <w:t>which demonstrates changes in levels of phytochrome proteins of Sharrock RA and Clack T, 2002</w:t>
       </w:r>
       <w:r>
         <w:rPr>
@@ -257,17 +303,41 @@
     <w:p/>
     <w:p>
       <w:r>
-        <w:t>Hint 1: Materials and methods describe quantification procedure</w:t>
-      </w:r>
-    </w:p>
-    <w:p>
-      <w:r>
-        <w:t>Hint 2: Supporting Information or Supplementary Materials sections often contain data files.</w:t>
-      </w:r>
-    </w:p>
-    <w:p>
-      <w:r>
-        <w:t>How easy it was?</w:t>
+        <w:t xml:space="preserve">Hint 1: Materials and methods describe </w:t>
+      </w:r>
+      <w:r>
+        <w:t xml:space="preserve">the </w:t>
+      </w:r>
+      <w:r>
+        <w:t>quantification procedure</w:t>
+      </w:r>
+    </w:p>
+    <w:p>
+      <w:r>
+        <w:t xml:space="preserve">Hint 2: Supporting Information or </w:t>
+      </w:r>
+      <w:r>
+        <w:t>s</w:t>
+      </w:r>
+      <w:r>
+        <w:t xml:space="preserve">upplementary </w:t>
+      </w:r>
+      <w:r>
+        <w:t>m</w:t>
+      </w:r>
+      <w:r>
+        <w:t>aterials sections often contain data files.</w:t>
+      </w:r>
+    </w:p>
+    <w:p>
+      <w:r>
+        <w:t>How easy was</w:t>
+      </w:r>
+      <w:r>
+        <w:t xml:space="preserve"> it</w:t>
+      </w:r>
+      <w:r>
+        <w:t>?</w:t>
       </w:r>
     </w:p>
     <w:p>
@@ -306,18 +376,28 @@
       <w:r>
         <w:t xml:space="preserve"> is </w:t>
       </w:r>
-      <w:proofErr w:type="gramStart"/>
-      <w:r>
-        <w:t>high-quality</w:t>
-      </w:r>
-      <w:proofErr w:type="gramEnd"/>
-      <w:r>
-        <w:t xml:space="preserve"> and freely accessible resource of protein sequence and functional information.</w:t>
-      </w:r>
-    </w:p>
-    <w:p>
-      <w:r>
-        <w:t xml:space="preserve">Have a look at record for GFP protein: </w:t>
+      <w:r>
+        <w:t xml:space="preserve">a </w:t>
+      </w:r>
+      <w:r>
+        <w:t>high-quality and freely accessible resource of protein sequence and functional information.</w:t>
+      </w:r>
+    </w:p>
+    <w:p>
+      <w:r>
+        <w:t xml:space="preserve">Have a look at </w:t>
+      </w:r>
+      <w:r>
+        <w:t xml:space="preserve">the </w:t>
+      </w:r>
+      <w:r>
+        <w:t xml:space="preserve">record </w:t>
+      </w:r>
+      <w:r>
+        <w:t xml:space="preserve">of the </w:t>
+      </w:r>
+      <w:r>
+        <w:t xml:space="preserve">GFP protein: </w:t>
       </w:r>
       <w:hyperlink r:id="rId9" w:history="1">
         <w:r>
@@ -422,15 +502,7 @@
     </w:p>
     <w:p>
       <w:r>
-        <w:t xml:space="preserve">The FAIR acronym </w:t>
-      </w:r>
-      <w:proofErr w:type="gramStart"/>
-      <w:r>
-        <w:t>is sometimes accompanied</w:t>
-      </w:r>
-      <w:proofErr w:type="gramEnd"/>
-      <w:r>
-        <w:t xml:space="preserve"> with the following labels:</w:t>
+        <w:t>The FAIR acronym is sometimes accompanied with the following labels:</w:t>
       </w:r>
     </w:p>
     <w:p>
@@ -541,15 +613,7 @@
         <w:spacing w:before="100" w:beforeAutospacing="1" w:after="100" w:afterAutospacing="1" w:line="240" w:lineRule="auto"/>
       </w:pPr>
       <w:r>
-        <w:t>F in</w:t>
-      </w:r>
-      <w:proofErr w:type="gramStart"/>
-      <w:r>
-        <w:t>  FAIR</w:t>
-      </w:r>
-      <w:proofErr w:type="gramEnd"/>
-      <w:r>
-        <w:t xml:space="preserve"> stands for free. </w:t>
+        <w:t>F in FAIR stands for free. </w:t>
       </w:r>
     </w:p>
     <w:p>
@@ -561,7 +625,13 @@
         <w:spacing w:before="100" w:beforeAutospacing="1" w:after="100" w:afterAutospacing="1" w:line="240" w:lineRule="auto"/>
       </w:pPr>
       <w:r>
-        <w:t>Only  figures presenting results of statistical analysis need underlying numerical     data </w:t>
+        <w:t>Only figures presenting results of statistical analysis need underlying numerical data</w:t>
+      </w:r>
+      <w:r>
+        <w:t>.</w:t>
+      </w:r>
+      <w:r>
+        <w:t> </w:t>
       </w:r>
     </w:p>
     <w:p>
@@ -658,21 +728,11 @@
         <w:spacing w:before="100" w:beforeAutospacing="1" w:after="100" w:afterAutospacing="1" w:line="240" w:lineRule="auto"/>
       </w:pPr>
       <w:r>
-        <w:t xml:space="preserve">Data </w:t>
-      </w:r>
-      <w:proofErr w:type="gramStart"/>
-      <w:r>
-        <w:t>should always be converted</w:t>
-      </w:r>
-      <w:proofErr w:type="gramEnd"/>
-      <w:r>
-        <w:t xml:space="preserve"> to Excel or .</w:t>
-      </w:r>
-      <w:proofErr w:type="spellStart"/>
-      <w:r>
-        <w:t>cvs</w:t>
-      </w:r>
-      <w:proofErr w:type="spellEnd"/>
+        <w:t>Data should always be converted to Excel or .c</w:t>
+      </w:r>
+      <w:r>
+        <w:t>sv</w:t>
+      </w:r>
       <w:r>
         <w:t xml:space="preserve"> files in order to be FAIR. </w:t>
       </w:r>
@@ -755,17 +815,57 @@
     <w:p>
       <w:r>
         <w:lastRenderedPageBreak/>
-        <w:t>1.      How do you feel about the presented topics after this session (</w:t>
+        <w:t>1.      How do you feel about the presented topics after this session (type</w:t>
+      </w:r>
+    </w:p>
+    <w:p>
+      <w:r>
+        <w:t>+1 next to the statement that best describes your feeling):</w:t>
+      </w:r>
+    </w:p>
+    <w:p>
+      <w:r>
+        <w:t> </w:t>
+      </w:r>
+    </w:p>
+    <w:p>
+      <w:r>
+        <w:t>•       I am more confused:</w:t>
+      </w:r>
+    </w:p>
+    <w:p>
+      <w:r>
+        <w:t>•       I have a better understanding of them now:</w:t>
+      </w:r>
+    </w:p>
+    <w:p>
+      <w:r>
+        <w:t>•       My knowledge has not changed much:</w:t>
+      </w:r>
+    </w:p>
+    <w:p>
+      <w:r>
+        <w:t> </w:t>
+      </w:r>
+    </w:p>
+    <w:p>
+      <w:r>
+        <w:t>2.      Thinking of your knowledge of the lesson topic and its presentation,</w:t>
+      </w:r>
+    </w:p>
+    <w:p>
+      <w:r>
+        <w:t xml:space="preserve">which one of the statements best characterize your </w:t>
       </w:r>
       <w:proofErr w:type="gramStart"/>
       <w:r>
-        <w:t>type</w:t>
+        <w:t>experience (type +1</w:t>
       </w:r>
       <w:proofErr w:type="gramEnd"/>
     </w:p>
     <w:p>
       <w:r>
-        <w:t>+1 next to the statement that best describes your feeling):</w:t>
+        <w:t>next to the statement)</w:t>
       </w:r>
     </w:p>
     <w:p>
@@ -775,17 +875,32 @@
     </w:p>
     <w:p>
       <w:r>
-        <w:t>•       I am more confused:</w:t>
-      </w:r>
-    </w:p>
-    <w:p>
-      <w:r>
-        <w:t>•       I have a better understanding of them now:</w:t>
-      </w:r>
-    </w:p>
-    <w:p>
-      <w:r>
-        <w:t>•       My knowledge has not changed much:</w:t>
+        <w:t>•       I am a novice, and I found the course useful/informative:</w:t>
+      </w:r>
+    </w:p>
+    <w:p>
+      <w:r>
+        <w:t>•       I am a novice, but I think the course should be improved:</w:t>
+      </w:r>
+    </w:p>
+    <w:p>
+      <w:r>
+        <w:t>•       I have experience in the presented area, but I found the course</w:t>
+      </w:r>
+    </w:p>
+    <w:p>
+      <w:r>
+        <w:t>useful/informative:</w:t>
+      </w:r>
+    </w:p>
+    <w:p>
+      <w:r>
+        <w:t>•       I have experience in the presented area, and I think the course could</w:t>
+      </w:r>
+    </w:p>
+    <w:p>
+      <w:r>
+        <w:t>be improved:</w:t>
       </w:r>
     </w:p>
     <w:p>
@@ -795,27 +910,22 @@
     </w:p>
     <w:p>
       <w:r>
-        <w:t>2.      Thinking of your knowledge of the lesson topic and its presentation,</w:t>
-      </w:r>
-    </w:p>
-    <w:p>
-      <w:proofErr w:type="gramStart"/>
-      <w:r>
-        <w:t>which</w:t>
-      </w:r>
-      <w:proofErr w:type="gramEnd"/>
-      <w:r>
-        <w:t xml:space="preserve"> one of the statements best characterize your experience (type +1</w:t>
-      </w:r>
-    </w:p>
-    <w:p>
-      <w:proofErr w:type="gramStart"/>
-      <w:r>
-        <w:t>next</w:t>
-      </w:r>
-      <w:proofErr w:type="gramEnd"/>
-      <w:r>
-        <w:t xml:space="preserve"> to the statement)</w:t>
+        <w:t>3.      How was the pace of the lesson:</w:t>
+      </w:r>
+    </w:p>
+    <w:p>
+      <w:r>
+        <w:t>•       Too fast:</w:t>
+      </w:r>
+    </w:p>
+    <w:p>
+      <w:r>
+        <w:t>•       About right:</w:t>
+      </w:r>
+    </w:p>
+    <w:p>
+      <w:r>
+        <w:t>•       Too slow:</w:t>
       </w:r>
     </w:p>
     <w:p>
@@ -825,50 +935,7 @@
     </w:p>
     <w:p>
       <w:r>
-        <w:t>•       I am a novice, and I found the course useful/informative:</w:t>
-      </w:r>
-    </w:p>
-    <w:p>
-      <w:r>
-        <w:t xml:space="preserve">•       I am a novice, but I think the course </w:t>
-      </w:r>
-      <w:proofErr w:type="gramStart"/>
-      <w:r>
-        <w:t>should be improved</w:t>
-      </w:r>
-      <w:proofErr w:type="gramEnd"/>
-      <w:r>
-        <w:t>:</w:t>
-      </w:r>
-    </w:p>
-    <w:p>
-      <w:r>
-        <w:t>•       I have experience in the presented area, but I found the course</w:t>
-      </w:r>
-    </w:p>
-    <w:p>
-      <w:proofErr w:type="gramStart"/>
-      <w:r>
-        <w:t>useful/informative</w:t>
-      </w:r>
-      <w:proofErr w:type="gramEnd"/>
-      <w:r>
-        <w:t>:</w:t>
-      </w:r>
-    </w:p>
-    <w:p>
-      <w:r>
-        <w:t>•       I have experience in the presented area, and I think the course could</w:t>
-      </w:r>
-    </w:p>
-    <w:p>
-      <w:proofErr w:type="gramStart"/>
-      <w:r>
-        <w:t>be</w:t>
-      </w:r>
-      <w:proofErr w:type="gramEnd"/>
-      <w:r>
-        <w:t xml:space="preserve"> improved:</w:t>
+        <w:t>4.      If the lesson had to be 5 minutes shorter, what would you remove:</w:t>
       </w:r>
     </w:p>
     <w:p>
@@ -878,27 +945,17 @@
     </w:p>
     <w:p>
       <w:r>
-        <w:t xml:space="preserve">3.      How was the pace of the </w:t>
-      </w:r>
-      <w:proofErr w:type="gramStart"/>
-      <w:r>
-        <w:t>lesson:</w:t>
-      </w:r>
-      <w:proofErr w:type="gramEnd"/>
-    </w:p>
-    <w:p>
-      <w:r>
-        <w:t>•       Too fast:</w:t>
-      </w:r>
-    </w:p>
-    <w:p>
-      <w:r>
-        <w:t>•       About right:</w:t>
-      </w:r>
-    </w:p>
-    <w:p>
-      <w:r>
-        <w:t>•       Too slow:</w:t>
+        <w:t>-</w:t>
+      </w:r>
+    </w:p>
+    <w:p>
+      <w:r>
+        <w:t>-</w:t>
+      </w:r>
+    </w:p>
+    <w:p>
+      <w:r>
+        <w:t>-</w:t>
       </w:r>
     </w:p>
     <w:p>
@@ -908,52 +965,12 @@
     </w:p>
     <w:p>
       <w:r>
-        <w:t xml:space="preserve">4.      If the lesson had to be 5 minutes shorter, what would you </w:t>
-      </w:r>
-      <w:proofErr w:type="gramStart"/>
-      <w:r>
-        <w:t>remove:</w:t>
-      </w:r>
-      <w:proofErr w:type="gramEnd"/>
-    </w:p>
-    <w:p>
-      <w:r>
-        <w:t> </w:t>
-      </w:r>
-    </w:p>
-    <w:p>
-      <w:r>
-        <w:t>-</w:t>
-      </w:r>
-    </w:p>
-    <w:p>
-      <w:r>
-        <w:t>-</w:t>
-      </w:r>
-    </w:p>
-    <w:p>
-      <w:r>
-        <w:t>-</w:t>
-      </w:r>
-    </w:p>
-    <w:p>
-      <w:r>
-        <w:t> </w:t>
-      </w:r>
-    </w:p>
-    <w:p>
-      <w:r>
         <w:t>5. If the lesson could be 5 minutes longer, what would you add or spend</w:t>
       </w:r>
     </w:p>
     <w:p>
-      <w:proofErr w:type="gramStart"/>
-      <w:r>
-        <w:t>more</w:t>
-      </w:r>
-      <w:proofErr w:type="gramEnd"/>
-      <w:r>
-        <w:t xml:space="preserve"> time on:</w:t>
+      <w:r>
+        <w:t>more time on:</w:t>
       </w:r>
     </w:p>
     <w:p>
@@ -977,10 +994,7 @@
         <w:t>-</w:t>
       </w:r>
     </w:p>
-    <w:p>
-      <w:bookmarkStart w:id="0" w:name="_GoBack"/>
-      <w:bookmarkEnd w:id="0"/>
-    </w:p>
+    <w:p/>
     <w:sectPr>
       <w:pgSz w:w="11906" w:h="16838"/>
       <w:pgMar w:top="1440" w:right="1440" w:bottom="1440" w:left="1440" w:header="708" w:footer="708" w:gutter="0"/>
@@ -992,7 +1006,7 @@
 </file>
 
 <file path=word/numbering.xml><?xml version="1.0" encoding="utf-8"?>
-<w:numbering xmlns:wpc="http://schemas.microsoft.com/office/word/2010/wordprocessingCanvas" xmlns:cx="http://schemas.microsoft.com/office/drawing/2014/chartex" xmlns:cx1="http://schemas.microsoft.com/office/drawing/2015/9/8/chartex" xmlns:mc="http://schemas.openxmlformats.org/markup-compatibility/2006" xmlns:o="urn:schemas-microsoft-com:office:office" xmlns:r="http://schemas.openxmlformats.org/officeDocument/2006/relationships" xmlns:m="http://schemas.openxmlformats.org/officeDocument/2006/math" xmlns:v="urn:schemas-microsoft-com:vml" xmlns:wp14="http://schemas.microsoft.com/office/word/2010/wordprocessingDrawing" xmlns:wp="http://schemas.openxmlformats.org/drawingml/2006/wordprocessingDrawing" xmlns:w10="urn:schemas-microsoft-com:office:word" xmlns:w="http://schemas.openxmlformats.org/wordprocessingml/2006/main" xmlns:w14="http://schemas.microsoft.com/office/word/2010/wordml" xmlns:w15="http://schemas.microsoft.com/office/word/2012/wordml" xmlns:w16se="http://schemas.microsoft.com/office/word/2015/wordml/symex" xmlns:wpg="http://schemas.microsoft.com/office/word/2010/wordprocessingGroup" xmlns:wpi="http://schemas.microsoft.com/office/word/2010/wordprocessingInk" xmlns:wne="http://schemas.microsoft.com/office/word/2006/wordml" xmlns:wps="http://schemas.microsoft.com/office/word/2010/wordprocessingShape" mc:Ignorable="w14 w15 w16se wp14">
+<w:numbering xmlns:wpc="http://schemas.microsoft.com/office/word/2010/wordprocessingCanvas" xmlns:cx="http://schemas.microsoft.com/office/drawing/2014/chartex" xmlns:cx1="http://schemas.microsoft.com/office/drawing/2015/9/8/chartex" xmlns:cx2="http://schemas.microsoft.com/office/drawing/2015/10/21/chartex" xmlns:cx3="http://schemas.microsoft.com/office/drawing/2016/5/9/chartex" xmlns:cx4="http://schemas.microsoft.com/office/drawing/2016/5/10/chartex" xmlns:cx5="http://schemas.microsoft.com/office/drawing/2016/5/11/chartex" xmlns:cx6="http://schemas.microsoft.com/office/drawing/2016/5/12/chartex" xmlns:cx7="http://schemas.microsoft.com/office/drawing/2016/5/13/chartex" xmlns:cx8="http://schemas.microsoft.com/office/drawing/2016/5/14/chartex" xmlns:mc="http://schemas.openxmlformats.org/markup-compatibility/2006" xmlns:aink="http://schemas.microsoft.com/office/drawing/2016/ink" xmlns:am3d="http://schemas.microsoft.com/office/drawing/2017/model3d" xmlns:o="urn:schemas-microsoft-com:office:office" xmlns:r="http://schemas.openxmlformats.org/officeDocument/2006/relationships" xmlns:m="http://schemas.openxmlformats.org/officeDocument/2006/math" xmlns:v="urn:schemas-microsoft-com:vml" xmlns:wp14="http://schemas.microsoft.com/office/word/2010/wordprocessingDrawing" xmlns:wp="http://schemas.openxmlformats.org/drawingml/2006/wordprocessingDrawing" xmlns:w10="urn:schemas-microsoft-com:office:word" xmlns:w="http://schemas.openxmlformats.org/wordprocessingml/2006/main" xmlns:w14="http://schemas.microsoft.com/office/word/2010/wordml" xmlns:w15="http://schemas.microsoft.com/office/word/2012/wordml" xmlns:w16cex="http://schemas.microsoft.com/office/word/2018/wordml/cex" xmlns:w16cid="http://schemas.microsoft.com/office/word/2016/wordml/cid" xmlns:w16="http://schemas.microsoft.com/office/word/2018/wordml" xmlns:w16se="http://schemas.microsoft.com/office/word/2015/wordml/symex" xmlns:wpg="http://schemas.microsoft.com/office/word/2010/wordprocessingGroup" xmlns:wpi="http://schemas.microsoft.com/office/word/2010/wordprocessingInk" xmlns:wne="http://schemas.microsoft.com/office/word/2006/wordml" xmlns:wps="http://schemas.microsoft.com/office/word/2010/wordprocessingShape" mc:Ignorable="w14 w15 w16se w16cid w16 w16cex wp14">
   <w:abstractNum w:abstractNumId="0" w15:restartNumberingAfterBreak="0">
     <w:nsid w:val="0AEF2214"/>
     <w:multiLevelType w:val="multilevel"/>
@@ -3581,7 +3595,7 @@
 </file>
 
 <file path=word/styles.xml><?xml version="1.0" encoding="utf-8"?>
-<w:styles xmlns:mc="http://schemas.openxmlformats.org/markup-compatibility/2006" xmlns:r="http://schemas.openxmlformats.org/officeDocument/2006/relationships" xmlns:w="http://schemas.openxmlformats.org/wordprocessingml/2006/main" xmlns:w14="http://schemas.microsoft.com/office/word/2010/wordml" xmlns:w15="http://schemas.microsoft.com/office/word/2012/wordml" xmlns:w16se="http://schemas.microsoft.com/office/word/2015/wordml/symex" mc:Ignorable="w14 w15 w16se">
+<w:styles xmlns:mc="http://schemas.openxmlformats.org/markup-compatibility/2006" xmlns:r="http://schemas.openxmlformats.org/officeDocument/2006/relationships" xmlns:w="http://schemas.openxmlformats.org/wordprocessingml/2006/main" xmlns:w14="http://schemas.microsoft.com/office/word/2010/wordml" xmlns:w15="http://schemas.microsoft.com/office/word/2012/wordml" xmlns:w16cex="http://schemas.microsoft.com/office/word/2018/wordml/cex" xmlns:w16cid="http://schemas.microsoft.com/office/word/2016/wordml/cid" xmlns:w16="http://schemas.microsoft.com/office/word/2018/wordml" xmlns:w16se="http://schemas.microsoft.com/office/word/2015/wordml/symex" mc:Ignorable="w14 w15 w16se w16cid w16 w16cex">
   <w:docDefaults>
     <w:rPrDefault>
       <w:rPr>
@@ -3597,7 +3611,7 @@
       </w:pPr>
     </w:pPrDefault>
   </w:docDefaults>
-  <w:latentStyles w:defLockedState="0" w:defUIPriority="99" w:defSemiHidden="0" w:defUnhideWhenUsed="0" w:defQFormat="0" w:count="371">
+  <w:latentStyles w:defLockedState="0" w:defUIPriority="99" w:defSemiHidden="0" w:defUnhideWhenUsed="0" w:defQFormat="0" w:count="376">
     <w:lsdException w:name="Normal" w:uiPriority="0" w:qFormat="1"/>
     <w:lsdException w:name="heading 1" w:uiPriority="9" w:qFormat="1"/>
     <w:lsdException w:name="heading 2" w:semiHidden="1" w:uiPriority="9" w:unhideWhenUsed="1" w:qFormat="1"/>
@@ -3703,7 +3717,6 @@
     <w:lsdException w:name="HTML Sample" w:semiHidden="1" w:unhideWhenUsed="1"/>
     <w:lsdException w:name="HTML Typewriter" w:semiHidden="1" w:unhideWhenUsed="1"/>
     <w:lsdException w:name="HTML Variable" w:semiHidden="1" w:unhideWhenUsed="1"/>
-    <w:lsdException w:name="Normal Table" w:semiHidden="1" w:unhideWhenUsed="1"/>
     <w:lsdException w:name="annotation subject" w:semiHidden="1" w:unhideWhenUsed="1"/>
     <w:lsdException w:name="No List" w:semiHidden="1" w:unhideWhenUsed="1"/>
     <w:lsdException w:name="Outline List 1" w:semiHidden="1" w:unhideWhenUsed="1"/>
@@ -3746,11 +3759,8 @@
     <w:lsdException w:name="Table Contemporary" w:semiHidden="1" w:unhideWhenUsed="1"/>
     <w:lsdException w:name="Table Elegant" w:semiHidden="1" w:unhideWhenUsed="1"/>
     <w:lsdException w:name="Table Professional" w:semiHidden="1" w:unhideWhenUsed="1"/>
-    <w:lsdException w:name="Table Subtle 1" w:semiHidden="1" w:unhideWhenUsed="1"/>
     <w:lsdException w:name="Table Subtle 2" w:semiHidden="1" w:unhideWhenUsed="1"/>
     <w:lsdException w:name="Table Web 1" w:semiHidden="1" w:unhideWhenUsed="1"/>
-    <w:lsdException w:name="Table Web 2" w:semiHidden="1" w:unhideWhenUsed="1"/>
-    <w:lsdException w:name="Table Web 3" w:semiHidden="1" w:unhideWhenUsed="1"/>
     <w:lsdException w:name="Balloon Text" w:semiHidden="1" w:unhideWhenUsed="1"/>
     <w:lsdException w:name="Table Grid" w:uiPriority="39"/>
     <w:lsdException w:name="Table Theme" w:semiHidden="1" w:unhideWhenUsed="1"/>
@@ -3969,6 +3979,11 @@
     <w:lsdException w:name="List Table 5 Dark Accent 6" w:uiPriority="50"/>
     <w:lsdException w:name="List Table 6 Colorful Accent 6" w:uiPriority="51"/>
     <w:lsdException w:name="List Table 7 Colorful Accent 6" w:uiPriority="52"/>
+    <w:lsdException w:name="Mention" w:semiHidden="1" w:unhideWhenUsed="1"/>
+    <w:lsdException w:name="Smart Hyperlink" w:semiHidden="1" w:unhideWhenUsed="1"/>
+    <w:lsdException w:name="Hashtag" w:semiHidden="1" w:unhideWhenUsed="1"/>
+    <w:lsdException w:name="Unresolved Mention" w:semiHidden="1" w:unhideWhenUsed="1"/>
+    <w:lsdException w:name="Smart Link" w:semiHidden="1" w:unhideWhenUsed="1"/>
   </w:latentStyles>
   <w:style w:type="paragraph" w:default="1" w:styleId="Normal">
     <w:name w:val="Normal"/>
@@ -4013,8 +4028,8 @@
       <w:u w:val="single"/>
     </w:rPr>
   </w:style>
-  <w:style w:type="character" w:customStyle="1" w:styleId="UnresolvedMention">
-    <w:name w:val="Unresolved Mention"/>
+  <w:style w:type="character" w:customStyle="1" w:styleId="UnresolvedMention1">
+    <w:name w:val="Unresolved Mention1"/>
     <w:basedOn w:val="DefaultParagraphFont"/>
     <w:uiPriority w:val="99"/>
     <w:semiHidden/>

</xml_diff>

<commit_message>
New impossible number example
</commit_message>
<xml_diff>
--- a/instructors/Being FAIR Notepad.docx
+++ b/instructors/Being FAIR Notepad.docx
@@ -1,6 +1,6 @@
 
 <file path=word/document.xml><?xml version="1.0" encoding="utf-8"?>
-<w:document xmlns:wpc="http://schemas.microsoft.com/office/word/2010/wordprocessingCanvas" xmlns:cx="http://schemas.microsoft.com/office/drawing/2014/chartex" xmlns:cx1="http://schemas.microsoft.com/office/drawing/2015/9/8/chartex" xmlns:cx2="http://schemas.microsoft.com/office/drawing/2015/10/21/chartex" xmlns:cx3="http://schemas.microsoft.com/office/drawing/2016/5/9/chartex" xmlns:cx4="http://schemas.microsoft.com/office/drawing/2016/5/10/chartex" xmlns:cx5="http://schemas.microsoft.com/office/drawing/2016/5/11/chartex" xmlns:cx6="http://schemas.microsoft.com/office/drawing/2016/5/12/chartex" xmlns:cx7="http://schemas.microsoft.com/office/drawing/2016/5/13/chartex" xmlns:cx8="http://schemas.microsoft.com/office/drawing/2016/5/14/chartex" xmlns:mc="http://schemas.openxmlformats.org/markup-compatibility/2006" xmlns:aink="http://schemas.microsoft.com/office/drawing/2016/ink" xmlns:am3d="http://schemas.microsoft.com/office/drawing/2017/model3d" xmlns:o="urn:schemas-microsoft-com:office:office" xmlns:r="http://schemas.openxmlformats.org/officeDocument/2006/relationships" xmlns:m="http://schemas.openxmlformats.org/officeDocument/2006/math" xmlns:v="urn:schemas-microsoft-com:vml" xmlns:wp14="http://schemas.microsoft.com/office/word/2010/wordprocessingDrawing" xmlns:wp="http://schemas.openxmlformats.org/drawingml/2006/wordprocessingDrawing" xmlns:w10="urn:schemas-microsoft-com:office:word" xmlns:w="http://schemas.openxmlformats.org/wordprocessingml/2006/main" xmlns:w14="http://schemas.microsoft.com/office/word/2010/wordml" xmlns:w15="http://schemas.microsoft.com/office/word/2012/wordml" xmlns:w16cex="http://schemas.microsoft.com/office/word/2018/wordml/cex" xmlns:w16cid="http://schemas.microsoft.com/office/word/2016/wordml/cid" xmlns:w16="http://schemas.microsoft.com/office/word/2018/wordml" xmlns:w16se="http://schemas.microsoft.com/office/word/2015/wordml/symex" xmlns:wpg="http://schemas.microsoft.com/office/word/2010/wordprocessingGroup" xmlns:wpi="http://schemas.microsoft.com/office/word/2010/wordprocessingInk" xmlns:wne="http://schemas.microsoft.com/office/word/2006/wordml" xmlns:wps="http://schemas.microsoft.com/office/word/2010/wordprocessingShape" mc:Ignorable="w14 w15 w16se w16cid w16 w16cex wp14">
+<w:document xmlns:wpc="http://schemas.microsoft.com/office/word/2010/wordprocessingCanvas" xmlns:cx="http://schemas.microsoft.com/office/drawing/2014/chartex" xmlns:cx1="http://schemas.microsoft.com/office/drawing/2015/9/8/chartex" xmlns:mc="http://schemas.openxmlformats.org/markup-compatibility/2006" xmlns:o="urn:schemas-microsoft-com:office:office" xmlns:r="http://schemas.openxmlformats.org/officeDocument/2006/relationships" xmlns:m="http://schemas.openxmlformats.org/officeDocument/2006/math" xmlns:v="urn:schemas-microsoft-com:vml" xmlns:wp14="http://schemas.microsoft.com/office/word/2010/wordprocessingDrawing" xmlns:wp="http://schemas.openxmlformats.org/drawingml/2006/wordprocessingDrawing" xmlns:w10="urn:schemas-microsoft-com:office:word" xmlns:w="http://schemas.openxmlformats.org/wordprocessingml/2006/main" xmlns:w14="http://schemas.microsoft.com/office/word/2010/wordml" xmlns:w15="http://schemas.microsoft.com/office/word/2012/wordml" xmlns:w16se="http://schemas.microsoft.com/office/word/2015/wordml/symex" xmlns:wpg="http://schemas.microsoft.com/office/word/2010/wordprocessingGroup" xmlns:wpi="http://schemas.microsoft.com/office/word/2010/wordprocessingInk" xmlns:wne="http://schemas.microsoft.com/office/word/2006/wordml" xmlns:wps="http://schemas.microsoft.com/office/word/2010/wordprocessingShape" mc:Ignorable="w14 w15 w16se wp14">
   <w:body>
     <w:p>
       <w:r>
@@ -208,13 +208,105 @@
       </w:r>
     </w:p>
     <w:p>
-      <w:r>
+      <w:pPr>
+        <w:rPr>
+          <w:b/>
+        </w:rPr>
+      </w:pPr>
+      <w:r>
+        <w:rPr>
+          <w:b/>
+        </w:rPr>
+        <w:t>Exercise 1b, Average content</w:t>
+      </w:r>
+    </w:p>
+    <w:p>
+      <w:proofErr w:type="spellStart"/>
+      <w:r>
+        <w:t>Ikram</w:t>
+      </w:r>
+      <w:proofErr w:type="spellEnd"/>
+      <w:r>
+        <w:t xml:space="preserve"> 2014 (</w:t>
+      </w:r>
+      <w:hyperlink r:id="rId7" w:history="1">
+        <w:r>
+          <w:rPr>
+            <w:rStyle w:val="Hyperlink"/>
+          </w:rPr>
+          <w:t>https://doi.org/10.1093/jxb/err244</w:t>
+        </w:r>
+      </w:hyperlink>
+      <w:r>
+        <w:t xml:space="preserve">) paper contains data about various metabolites in different accessions (genotypes) of </w:t>
+      </w:r>
+      <w:r>
+        <w:rPr>
+          <w:rStyle w:val="Emphasis"/>
+        </w:rPr>
+        <w:t xml:space="preserve">Arabidopsis </w:t>
+      </w:r>
+      <w:r>
+        <w:rPr>
+          <w:rStyle w:val="Emphasis"/>
+          <w:i w:val="0"/>
+        </w:rPr>
+        <w:t>plant</w:t>
+      </w:r>
+      <w:r>
+        <w:rPr>
+          <w:rStyle w:val="Emphasis"/>
+        </w:rPr>
+        <w:t>.</w:t>
+      </w:r>
+      <w:r>
+        <w:t xml:space="preserve"> You would like to calculate average nitrogen content in plants grown under normal and nitrogen limited conditions. Please calculate the average (over genotypes) nitrogen content for the two experimental conditions.</w:t>
+      </w:r>
+      <w:r>
+        <w:br/>
+      </w:r>
+      <w:r>
+        <w:br/>
+        <w:t>Hint 1. Data are in Supplementary data</w:t>
+      </w:r>
+      <w:r>
+        <w:br/>
+        <w:t>Hint 2. Search for nitrogen in paper text to identify the correct data column.</w:t>
+      </w:r>
+    </w:p>
+    <w:p>
+      <w:pPr>
         <w:rPr>
           <w:rStyle w:val="b"/>
           <w:b/>
           <w:bCs/>
         </w:rPr>
-        <w:t xml:space="preserve">Exercise 1a, Data from </w:t>
+      </w:pPr>
+    </w:p>
+    <w:p>
+      <w:r>
+        <w:rPr>
+          <w:rStyle w:val="b"/>
+          <w:b/>
+          <w:bCs/>
+        </w:rPr>
+        <w:t>Exercise 1</w:t>
+      </w:r>
+      <w:r>
+        <w:rPr>
+          <w:rStyle w:val="b"/>
+          <w:b/>
+          <w:bCs/>
+        </w:rPr>
+        <w:t>c</w:t>
+      </w:r>
+      <w:r>
+        <w:rPr>
+          <w:rStyle w:val="b"/>
+          <w:b/>
+          <w:bCs/>
+        </w:rPr>
+        <w:t xml:space="preserve">, Data from </w:t>
       </w:r>
       <w:r>
         <w:rPr>
@@ -265,7 +357,7 @@
         </w:rPr>
         <w:t>(</w:t>
       </w:r>
-      <w:hyperlink r:id="rId7" w:history="1">
+      <w:hyperlink r:id="rId8" w:history="1">
         <w:r>
           <w:rPr>
             <w:rStyle w:val="Hyperlink"/>
@@ -280,7 +372,11 @@
         <w:t xml:space="preserve"> </w:t>
       </w:r>
       <w:r>
-        <w:t>which demonstrates changes in levels of phytochrome proteins of Sharrock RA and Clack T, 2002</w:t>
+        <w:t xml:space="preserve">which demonstrates changes </w:t>
+      </w:r>
+      <w:r>
+        <w:lastRenderedPageBreak/>
+        <w:t>in levels of phytochrome proteins of Sharrock RA and Clack T, 2002</w:t>
       </w:r>
       <w:r>
         <w:rPr>
@@ -288,7 +384,7 @@
         </w:rPr>
         <w:t xml:space="preserve"> (</w:t>
       </w:r>
-      <w:hyperlink r:id="rId8" w:history="1">
+      <w:hyperlink r:id="rId9" w:history="1">
         <w:r>
           <w:rPr>
             <w:rStyle w:val="Hyperlink"/>
@@ -399,7 +495,7 @@
       <w:r>
         <w:t xml:space="preserve">GFP protein: </w:t>
       </w:r>
-      <w:hyperlink r:id="rId9" w:history="1">
+      <w:hyperlink r:id="rId10" w:history="1">
         <w:r>
           <w:rPr>
             <w:rStyle w:val="Hyperlink"/>
@@ -487,6 +583,7 @@
     <w:p/>
     <w:p>
       <w:r>
+        <w:lastRenderedPageBreak/>
         <w:t> </w:t>
       </w:r>
     </w:p>
@@ -550,7 +647,6 @@
         <w:spacing w:before="100" w:beforeAutospacing="1" w:after="100" w:afterAutospacing="1" w:line="240" w:lineRule="auto"/>
       </w:pPr>
       <w:r>
-        <w:lastRenderedPageBreak/>
         <w:t>Reusable   - Reproducible</w:t>
       </w:r>
     </w:p>
@@ -695,7 +791,15 @@
         <w:spacing w:before="100" w:beforeAutospacing="1" w:after="100" w:afterAutospacing="1" w:line="240" w:lineRule="auto"/>
       </w:pPr>
       <w:r>
-        <w:t>Group websites are one of the best places to share your data. </w:t>
+        <w:t xml:space="preserve">Group website a is a good </w:t>
+      </w:r>
+      <w:r>
+        <w:t>place</w:t>
+      </w:r>
+      <w:bookmarkStart w:id="0" w:name="_GoBack"/>
+      <w:bookmarkEnd w:id="0"/>
+      <w:r>
+        <w:t xml:space="preserve"> to share your data. </w:t>
       </w:r>
     </w:p>
     <w:p>
@@ -787,6 +891,7 @@
         <w:spacing w:after="0"/>
       </w:pPr>
       <w:r>
+        <w:lastRenderedPageBreak/>
         <w:t> </w:t>
       </w:r>
     </w:p>
@@ -814,33 +919,148 @@
     <w:p/>
     <w:p>
       <w:r>
+        <w:t>1.      How do you feel about the presented topics after this session (type</w:t>
+      </w:r>
+    </w:p>
+    <w:p>
+      <w:r>
+        <w:t>+1 next to the statement that best describes your feeling):</w:t>
+      </w:r>
+    </w:p>
+    <w:p>
+      <w:r>
+        <w:t> </w:t>
+      </w:r>
+    </w:p>
+    <w:p>
+      <w:r>
+        <w:t>•       I am more confused:</w:t>
+      </w:r>
+    </w:p>
+    <w:p>
+      <w:r>
+        <w:t>•       I have a better understanding of them now:</w:t>
+      </w:r>
+    </w:p>
+    <w:p>
+      <w:r>
+        <w:t>•       My knowledge has not changed much:</w:t>
+      </w:r>
+    </w:p>
+    <w:p>
+      <w:r>
+        <w:t> </w:t>
+      </w:r>
+    </w:p>
+    <w:p>
+      <w:r>
+        <w:t>2.      Thinking of your knowledge of the lesson topic and its presentation,</w:t>
+      </w:r>
+    </w:p>
+    <w:p>
+      <w:proofErr w:type="gramStart"/>
+      <w:r>
+        <w:t>which</w:t>
+      </w:r>
+      <w:proofErr w:type="gramEnd"/>
+      <w:r>
+        <w:t xml:space="preserve"> one of the statements best characterize your experience (type +1</w:t>
+      </w:r>
+    </w:p>
+    <w:p>
+      <w:r>
+        <w:t>next to the statement)</w:t>
+      </w:r>
+    </w:p>
+    <w:p>
+      <w:r>
+        <w:t> </w:t>
+      </w:r>
+    </w:p>
+    <w:p>
+      <w:r>
+        <w:t>•       I am a novice, and I found the course useful/informative:</w:t>
+      </w:r>
+    </w:p>
+    <w:p>
+      <w:r>
+        <w:t>•       I am a novice, but I think the course should be improved:</w:t>
+      </w:r>
+    </w:p>
+    <w:p>
+      <w:r>
+        <w:t>•       I have experience in the presented area, but I found the course</w:t>
+      </w:r>
+    </w:p>
+    <w:p>
+      <w:r>
+        <w:t>useful/informative:</w:t>
+      </w:r>
+    </w:p>
+    <w:p>
+      <w:r>
+        <w:t>•       I have experience in the presented area, and I think the course could</w:t>
+      </w:r>
+    </w:p>
+    <w:p>
+      <w:r>
+        <w:t>be improved:</w:t>
+      </w:r>
+    </w:p>
+    <w:p>
+      <w:r>
+        <w:t> </w:t>
+      </w:r>
+    </w:p>
+    <w:p>
+      <w:r>
+        <w:t>3.      How was the pace of the lesson:</w:t>
+      </w:r>
+    </w:p>
+    <w:p>
+      <w:r>
+        <w:t>•       Too fast:</w:t>
+      </w:r>
+    </w:p>
+    <w:p>
+      <w:r>
+        <w:t>•       About right:</w:t>
+      </w:r>
+    </w:p>
+    <w:p>
+      <w:r>
+        <w:t>•       Too slow:</w:t>
+      </w:r>
+    </w:p>
+    <w:p>
+      <w:r>
+        <w:t> </w:t>
+      </w:r>
+    </w:p>
+    <w:p>
+      <w:r>
+        <w:t>4.      If the lesson had to be 5 minutes shorter, what would you remove:</w:t>
+      </w:r>
+    </w:p>
+    <w:p>
+      <w:r>
         <w:lastRenderedPageBreak/>
-        <w:t>1.      How do you feel about the presented topics after this session (type</w:t>
-      </w:r>
-    </w:p>
-    <w:p>
-      <w:r>
-        <w:t>+1 next to the statement that best describes your feeling):</w:t>
-      </w:r>
-    </w:p>
-    <w:p>
-      <w:r>
         <w:t> </w:t>
       </w:r>
     </w:p>
     <w:p>
       <w:r>
-        <w:t>•       I am more confused:</w:t>
-      </w:r>
-    </w:p>
-    <w:p>
-      <w:r>
-        <w:t>•       I have a better understanding of them now:</w:t>
-      </w:r>
-    </w:p>
-    <w:p>
-      <w:r>
-        <w:t>•       My knowledge has not changed much:</w:t>
+        <w:t>-</w:t>
+      </w:r>
+    </w:p>
+    <w:p>
+      <w:r>
+        <w:t>-</w:t>
+      </w:r>
+    </w:p>
+    <w:p>
+      <w:r>
+        <w:t>-</w:t>
       </w:r>
     </w:p>
     <w:p>
@@ -850,121 +1070,6 @@
     </w:p>
     <w:p>
       <w:r>
-        <w:t>2.      Thinking of your knowledge of the lesson topic and its presentation,</w:t>
-      </w:r>
-    </w:p>
-    <w:p>
-      <w:r>
-        <w:t xml:space="preserve">which one of the statements best characterize your </w:t>
-      </w:r>
-      <w:proofErr w:type="gramStart"/>
-      <w:r>
-        <w:t>experience (type +1</w:t>
-      </w:r>
-      <w:proofErr w:type="gramEnd"/>
-    </w:p>
-    <w:p>
-      <w:r>
-        <w:t>next to the statement)</w:t>
-      </w:r>
-    </w:p>
-    <w:p>
-      <w:r>
-        <w:t> </w:t>
-      </w:r>
-    </w:p>
-    <w:p>
-      <w:r>
-        <w:t>•       I am a novice, and I found the course useful/informative:</w:t>
-      </w:r>
-    </w:p>
-    <w:p>
-      <w:r>
-        <w:t>•       I am a novice, but I think the course should be improved:</w:t>
-      </w:r>
-    </w:p>
-    <w:p>
-      <w:r>
-        <w:t>•       I have experience in the presented area, but I found the course</w:t>
-      </w:r>
-    </w:p>
-    <w:p>
-      <w:r>
-        <w:t>useful/informative:</w:t>
-      </w:r>
-    </w:p>
-    <w:p>
-      <w:r>
-        <w:t>•       I have experience in the presented area, and I think the course could</w:t>
-      </w:r>
-    </w:p>
-    <w:p>
-      <w:r>
-        <w:t>be improved:</w:t>
-      </w:r>
-    </w:p>
-    <w:p>
-      <w:r>
-        <w:t> </w:t>
-      </w:r>
-    </w:p>
-    <w:p>
-      <w:r>
-        <w:t>3.      How was the pace of the lesson:</w:t>
-      </w:r>
-    </w:p>
-    <w:p>
-      <w:r>
-        <w:t>•       Too fast:</w:t>
-      </w:r>
-    </w:p>
-    <w:p>
-      <w:r>
-        <w:t>•       About right:</w:t>
-      </w:r>
-    </w:p>
-    <w:p>
-      <w:r>
-        <w:t>•       Too slow:</w:t>
-      </w:r>
-    </w:p>
-    <w:p>
-      <w:r>
-        <w:t> </w:t>
-      </w:r>
-    </w:p>
-    <w:p>
-      <w:r>
-        <w:t>4.      If the lesson had to be 5 minutes shorter, what would you remove:</w:t>
-      </w:r>
-    </w:p>
-    <w:p>
-      <w:r>
-        <w:t> </w:t>
-      </w:r>
-    </w:p>
-    <w:p>
-      <w:r>
-        <w:t>-</w:t>
-      </w:r>
-    </w:p>
-    <w:p>
-      <w:r>
-        <w:t>-</w:t>
-      </w:r>
-    </w:p>
-    <w:p>
-      <w:r>
-        <w:t>-</w:t>
-      </w:r>
-    </w:p>
-    <w:p>
-      <w:r>
-        <w:t> </w:t>
-      </w:r>
-    </w:p>
-    <w:p>
-      <w:r>
         <w:t>5. If the lesson could be 5 minutes longer, what would you add or spend</w:t>
       </w:r>
     </w:p>
@@ -975,7 +1080,6 @@
     </w:p>
     <w:p>
       <w:r>
-        <w:lastRenderedPageBreak/>
         <w:t> </w:t>
       </w:r>
     </w:p>
@@ -1006,7 +1110,7 @@
 </file>
 
 <file path=word/numbering.xml><?xml version="1.0" encoding="utf-8"?>
-<w:numbering xmlns:wpc="http://schemas.microsoft.com/office/word/2010/wordprocessingCanvas" xmlns:cx="http://schemas.microsoft.com/office/drawing/2014/chartex" xmlns:cx1="http://schemas.microsoft.com/office/drawing/2015/9/8/chartex" xmlns:cx2="http://schemas.microsoft.com/office/drawing/2015/10/21/chartex" xmlns:cx3="http://schemas.microsoft.com/office/drawing/2016/5/9/chartex" xmlns:cx4="http://schemas.microsoft.com/office/drawing/2016/5/10/chartex" xmlns:cx5="http://schemas.microsoft.com/office/drawing/2016/5/11/chartex" xmlns:cx6="http://schemas.microsoft.com/office/drawing/2016/5/12/chartex" xmlns:cx7="http://schemas.microsoft.com/office/drawing/2016/5/13/chartex" xmlns:cx8="http://schemas.microsoft.com/office/drawing/2016/5/14/chartex" xmlns:mc="http://schemas.openxmlformats.org/markup-compatibility/2006" xmlns:aink="http://schemas.microsoft.com/office/drawing/2016/ink" xmlns:am3d="http://schemas.microsoft.com/office/drawing/2017/model3d" xmlns:o="urn:schemas-microsoft-com:office:office" xmlns:r="http://schemas.openxmlformats.org/officeDocument/2006/relationships" xmlns:m="http://schemas.openxmlformats.org/officeDocument/2006/math" xmlns:v="urn:schemas-microsoft-com:vml" xmlns:wp14="http://schemas.microsoft.com/office/word/2010/wordprocessingDrawing" xmlns:wp="http://schemas.openxmlformats.org/drawingml/2006/wordprocessingDrawing" xmlns:w10="urn:schemas-microsoft-com:office:word" xmlns:w="http://schemas.openxmlformats.org/wordprocessingml/2006/main" xmlns:w14="http://schemas.microsoft.com/office/word/2010/wordml" xmlns:w15="http://schemas.microsoft.com/office/word/2012/wordml" xmlns:w16cex="http://schemas.microsoft.com/office/word/2018/wordml/cex" xmlns:w16cid="http://schemas.microsoft.com/office/word/2016/wordml/cid" xmlns:w16="http://schemas.microsoft.com/office/word/2018/wordml" xmlns:w16se="http://schemas.microsoft.com/office/word/2015/wordml/symex" xmlns:wpg="http://schemas.microsoft.com/office/word/2010/wordprocessingGroup" xmlns:wpi="http://schemas.microsoft.com/office/word/2010/wordprocessingInk" xmlns:wne="http://schemas.microsoft.com/office/word/2006/wordml" xmlns:wps="http://schemas.microsoft.com/office/word/2010/wordprocessingShape" mc:Ignorable="w14 w15 w16se w16cid w16 w16cex wp14">
+<w:numbering xmlns:wpc="http://schemas.microsoft.com/office/word/2010/wordprocessingCanvas" xmlns:cx="http://schemas.microsoft.com/office/drawing/2014/chartex" xmlns:cx1="http://schemas.microsoft.com/office/drawing/2015/9/8/chartex" xmlns:mc="http://schemas.openxmlformats.org/markup-compatibility/2006" xmlns:o="urn:schemas-microsoft-com:office:office" xmlns:r="http://schemas.openxmlformats.org/officeDocument/2006/relationships" xmlns:m="http://schemas.openxmlformats.org/officeDocument/2006/math" xmlns:v="urn:schemas-microsoft-com:vml" xmlns:wp14="http://schemas.microsoft.com/office/word/2010/wordprocessingDrawing" xmlns:wp="http://schemas.openxmlformats.org/drawingml/2006/wordprocessingDrawing" xmlns:w10="urn:schemas-microsoft-com:office:word" xmlns:w="http://schemas.openxmlformats.org/wordprocessingml/2006/main" xmlns:w14="http://schemas.microsoft.com/office/word/2010/wordml" xmlns:w15="http://schemas.microsoft.com/office/word/2012/wordml" xmlns:w16se="http://schemas.microsoft.com/office/word/2015/wordml/symex" xmlns:wpg="http://schemas.microsoft.com/office/word/2010/wordprocessingGroup" xmlns:wpi="http://schemas.microsoft.com/office/word/2010/wordprocessingInk" xmlns:wne="http://schemas.microsoft.com/office/word/2006/wordml" xmlns:wps="http://schemas.microsoft.com/office/word/2010/wordprocessingShape" mc:Ignorable="w14 w15 w16se wp14">
   <w:abstractNum w:abstractNumId="0" w15:restartNumberingAfterBreak="0">
     <w:nsid w:val="0AEF2214"/>
     <w:multiLevelType w:val="multilevel"/>
@@ -3595,7 +3699,7 @@
 </file>
 
 <file path=word/styles.xml><?xml version="1.0" encoding="utf-8"?>
-<w:styles xmlns:mc="http://schemas.openxmlformats.org/markup-compatibility/2006" xmlns:r="http://schemas.openxmlformats.org/officeDocument/2006/relationships" xmlns:w="http://schemas.openxmlformats.org/wordprocessingml/2006/main" xmlns:w14="http://schemas.microsoft.com/office/word/2010/wordml" xmlns:w15="http://schemas.microsoft.com/office/word/2012/wordml" xmlns:w16cex="http://schemas.microsoft.com/office/word/2018/wordml/cex" xmlns:w16cid="http://schemas.microsoft.com/office/word/2016/wordml/cid" xmlns:w16="http://schemas.microsoft.com/office/word/2018/wordml" xmlns:w16se="http://schemas.microsoft.com/office/word/2015/wordml/symex" mc:Ignorable="w14 w15 w16se w16cid w16 w16cex">
+<w:styles xmlns:mc="http://schemas.openxmlformats.org/markup-compatibility/2006" xmlns:r="http://schemas.openxmlformats.org/officeDocument/2006/relationships" xmlns:w="http://schemas.openxmlformats.org/wordprocessingml/2006/main" xmlns:w14="http://schemas.microsoft.com/office/word/2010/wordml" xmlns:w15="http://schemas.microsoft.com/office/word/2012/wordml" xmlns:w16se="http://schemas.microsoft.com/office/word/2015/wordml/symex" mc:Ignorable="w14 w15 w16se">
   <w:docDefaults>
     <w:rPrDefault>
       <w:rPr>
@@ -3611,7 +3715,7 @@
       </w:pPr>
     </w:pPrDefault>
   </w:docDefaults>
-  <w:latentStyles w:defLockedState="0" w:defUIPriority="99" w:defSemiHidden="0" w:defUnhideWhenUsed="0" w:defQFormat="0" w:count="376">
+  <w:latentStyles w:defLockedState="0" w:defUIPriority="99" w:defSemiHidden="0" w:defUnhideWhenUsed="0" w:defQFormat="0" w:count="371">
     <w:lsdException w:name="Normal" w:uiPriority="0" w:qFormat="1"/>
     <w:lsdException w:name="heading 1" w:uiPriority="9" w:qFormat="1"/>
     <w:lsdException w:name="heading 2" w:semiHidden="1" w:uiPriority="9" w:unhideWhenUsed="1" w:qFormat="1"/>
@@ -3700,7 +3804,7 @@
     <w:lsdException w:name="Hyperlink" w:semiHidden="1" w:unhideWhenUsed="1"/>
     <w:lsdException w:name="FollowedHyperlink" w:semiHidden="1" w:unhideWhenUsed="1"/>
     <w:lsdException w:name="Strong" w:uiPriority="22" w:qFormat="1"/>
-    <w:lsdException w:name="Emphasis" w:uiPriority="20" w:qFormat="1"/>
+    <w:lsdException w:name="Emphasis" w:uiPriority="0" w:qFormat="1"/>
     <w:lsdException w:name="Document Map" w:semiHidden="1" w:unhideWhenUsed="1"/>
     <w:lsdException w:name="Plain Text" w:semiHidden="1" w:unhideWhenUsed="1"/>
     <w:lsdException w:name="E-mail Signature" w:semiHidden="1" w:unhideWhenUsed="1"/>
@@ -3717,6 +3821,7 @@
     <w:lsdException w:name="HTML Sample" w:semiHidden="1" w:unhideWhenUsed="1"/>
     <w:lsdException w:name="HTML Typewriter" w:semiHidden="1" w:unhideWhenUsed="1"/>
     <w:lsdException w:name="HTML Variable" w:semiHidden="1" w:unhideWhenUsed="1"/>
+    <w:lsdException w:name="Normal Table" w:semiHidden="1" w:unhideWhenUsed="1"/>
     <w:lsdException w:name="annotation subject" w:semiHidden="1" w:unhideWhenUsed="1"/>
     <w:lsdException w:name="No List" w:semiHidden="1" w:unhideWhenUsed="1"/>
     <w:lsdException w:name="Outline List 1" w:semiHidden="1" w:unhideWhenUsed="1"/>
@@ -3759,8 +3864,11 @@
     <w:lsdException w:name="Table Contemporary" w:semiHidden="1" w:unhideWhenUsed="1"/>
     <w:lsdException w:name="Table Elegant" w:semiHidden="1" w:unhideWhenUsed="1"/>
     <w:lsdException w:name="Table Professional" w:semiHidden="1" w:unhideWhenUsed="1"/>
+    <w:lsdException w:name="Table Subtle 1" w:semiHidden="1" w:unhideWhenUsed="1"/>
     <w:lsdException w:name="Table Subtle 2" w:semiHidden="1" w:unhideWhenUsed="1"/>
     <w:lsdException w:name="Table Web 1" w:semiHidden="1" w:unhideWhenUsed="1"/>
+    <w:lsdException w:name="Table Web 2" w:semiHidden="1" w:unhideWhenUsed="1"/>
+    <w:lsdException w:name="Table Web 3" w:semiHidden="1" w:unhideWhenUsed="1"/>
     <w:lsdException w:name="Balloon Text" w:semiHidden="1" w:unhideWhenUsed="1"/>
     <w:lsdException w:name="Table Grid" w:uiPriority="39"/>
     <w:lsdException w:name="Table Theme" w:semiHidden="1" w:unhideWhenUsed="1"/>
@@ -3979,11 +4087,6 @@
     <w:lsdException w:name="List Table 5 Dark Accent 6" w:uiPriority="50"/>
     <w:lsdException w:name="List Table 6 Colorful Accent 6" w:uiPriority="51"/>
     <w:lsdException w:name="List Table 7 Colorful Accent 6" w:uiPriority="52"/>
-    <w:lsdException w:name="Mention" w:semiHidden="1" w:unhideWhenUsed="1"/>
-    <w:lsdException w:name="Smart Hyperlink" w:semiHidden="1" w:unhideWhenUsed="1"/>
-    <w:lsdException w:name="Hashtag" w:semiHidden="1" w:unhideWhenUsed="1"/>
-    <w:lsdException w:name="Unresolved Mention" w:semiHidden="1" w:unhideWhenUsed="1"/>
-    <w:lsdException w:name="Smart Link" w:semiHidden="1" w:unhideWhenUsed="1"/>
   </w:latentStyles>
   <w:style w:type="paragraph" w:default="1" w:styleId="Normal">
     <w:name w:val="Normal"/>
@@ -4061,6 +4164,15 @@
     <w:name w:val="author-a-4pz122zz122zz87zskfd7z67zz75ze0z78z5"/>
     <w:basedOn w:val="DefaultParagraphFont"/>
     <w:rsid w:val="002B0BD4"/>
+  </w:style>
+  <w:style w:type="character" w:styleId="Emphasis">
+    <w:name w:val="Emphasis"/>
+    <w:qFormat/>
+    <w:rsid w:val="00AA7E16"/>
+    <w:rPr>
+      <w:i/>
+      <w:iCs/>
+    </w:rPr>
   </w:style>
 </w:styles>
 </file>

</xml_diff>